<commit_message>
Fixed a typo in documentation
</commit_message>
<xml_diff>
--- a/Documentation/Онлайн-магазин-Лъчезар-Колев-12А-клас.docx
+++ b/Documentation/Онлайн-магазин-Лъчезар-Колев-12А-клас.docx
@@ -2267,63 +2267,7 @@
           <w:i/>
           <w:color w:val="000000"/>
         </w:rPr>
-        <w:t xml:space="preserve">Основната цел на изграждането на единен онлайн магазин е да се осигури централизирана платформа, която да обединява множество марки и продукти, до които клиентите да имат достъп и да купуват. По този начин се опростява онлайн пазаруването за клиентите, като им </w:t>
-      </w:r>
-      <w:r>
-        <w:rPr>
-          <w:i/>
-          <w:color w:val="000000"/>
-        </w:rPr>
-        <w:t>се</w:t>
-      </w:r>
-      <w:r>
-        <w:rPr>
-          <w:i/>
-          <w:color w:val="000000"/>
-        </w:rPr>
-        <w:t xml:space="preserve"> предл</w:t>
-      </w:r>
-      <w:r>
-        <w:rPr>
-          <w:i/>
-          <w:color w:val="000000"/>
-        </w:rPr>
-        <w:t>ага</w:t>
-      </w:r>
-      <w:r>
-        <w:rPr>
-          <w:i/>
-          <w:color w:val="000000"/>
-        </w:rPr>
-        <w:t xml:space="preserve"> единна платформа, където те могат лесно да получат достъп до широка гама продукти и услуги от различни марки. </w:t>
-      </w:r>
-      <w:r>
-        <w:rPr>
-          <w:i/>
-          <w:color w:val="000000"/>
-        </w:rPr>
-        <w:t>Така</w:t>
-      </w:r>
-      <w:r>
-        <w:rPr>
-          <w:i/>
-          <w:color w:val="000000"/>
-        </w:rPr>
-        <w:t xml:space="preserve"> може да се постигне по-голяма удовлетвореност на клиентите и увеличаване на достъпа до нови клиенти за </w:t>
-      </w:r>
-      <w:r>
-        <w:rPr>
-          <w:i/>
-          <w:color w:val="000000"/>
-        </w:rPr>
-        <w:t>различните фирми</w:t>
-      </w:r>
-      <w:r>
-        <w:rPr>
-          <w:i/>
-          <w:color w:val="000000"/>
-        </w:rPr>
-        <w:t>, които са част от единния онлайн магазин.</w:t>
+        <w:t>Основната цел на изграждането на единен онлайн магазин е да се осигури централизирана платформа, която да обединява множество марки и продукти, до които клиентите да имат достъп и да купуват. По този начин се опростява онлайн пазаруването за клиентите, като им се предлага единна платформа, където те могат лесно да получат достъп до широка гама продукти и услуги от различни марки. Така може да се постигне по-голяма удовлетвореност на клиентите и увеличаване на достъпа до нови клиенти за различните фирми, които са част от единния онлайн магазин.</w:t>
       </w:r>
     </w:p>
     <w:p>
@@ -2502,67 +2446,7 @@
           <w:shd w:fill="auto" w:val="clear"/>
           <w:vertAlign w:val="baseline"/>
         </w:rPr>
-        <w:t xml:space="preserve">Реализация на </w:t>
-      </w:r>
-      <w:r>
-        <w:rPr>
-          <w:rFonts w:eastAsia="Times New Roman" w:cs="Times New Roman"/>
-          <w:b w:val="false"/>
-          <w:i/>
-          <w:caps w:val="false"/>
-          <w:smallCaps w:val="false"/>
-          <w:strike w:val="false"/>
-          <w:dstrike w:val="false"/>
-          <w:color w:val="000000"/>
-          <w:position w:val="0"/>
-          <w:sz w:val="24"/>
-          <w:sz w:val="24"/>
-          <w:szCs w:val="24"/>
-          <w:u w:val="none"/>
-          <w:shd w:fill="auto" w:val="clear"/>
-          <w:vertAlign w:val="baseline"/>
-        </w:rPr>
-        <w:t>унифицирания магазин</w:t>
-      </w:r>
-      <w:r>
-        <w:rPr>
-          <w:rFonts w:eastAsia="Times New Roman" w:cs="Times New Roman"/>
-          <w:b w:val="false"/>
-          <w:i/>
-          <w:caps w:val="false"/>
-          <w:smallCaps w:val="false"/>
-          <w:strike w:val="false"/>
-          <w:dstrike w:val="false"/>
-          <w:color w:val="000000"/>
-          <w:position w:val="0"/>
-          <w:sz w:val="24"/>
-          <w:sz w:val="24"/>
-          <w:szCs w:val="24"/>
-          <w:u w:val="none"/>
-          <w:shd w:fill="auto" w:val="clear"/>
-          <w:vertAlign w:val="baseline"/>
-        </w:rPr>
-        <w:t xml:space="preserve"> в уеб среда: </w:t>
-      </w:r>
-      <w:r>
-        <w:rPr>
-          <w:rFonts w:eastAsia="Times New Roman" w:cs="Times New Roman"/>
-          <w:b w:val="false"/>
-          <w:i/>
-          <w:caps w:val="false"/>
-          <w:smallCaps w:val="false"/>
-          <w:strike w:val="false"/>
-          <w:dstrike w:val="false"/>
-          <w:color w:val="000000"/>
-          <w:position w:val="0"/>
-          <w:sz w:val="24"/>
-          <w:sz w:val="24"/>
-          <w:szCs w:val="24"/>
-          <w:u w:val="none"/>
-          <w:shd w:fill="auto" w:val="clear"/>
-          <w:vertAlign w:val="baseline"/>
-        </w:rPr>
-        <w:t>създаване на</w:t>
+        <w:t>Реализация на унифицирания магазин в уеб среда: създаване на</w:t>
       </w:r>
       <w:r>
         <w:rPr>
@@ -2621,7 +2505,28 @@
           <w:vertAlign w:val="baseline"/>
           <w:lang w:val="bg-BG"/>
         </w:rPr>
-        <w:t>С</w:t>
+        <w:t xml:space="preserve">Създаване на приятен </w:t>
+      </w:r>
+      <w:r>
+        <w:rPr>
+          <w:rFonts w:eastAsia="Times New Roman" w:cs="Times New Roman"/>
+          <w:b w:val="false"/>
+          <w:i/>
+          <w:caps w:val="false"/>
+          <w:smallCaps w:val="false"/>
+          <w:strike w:val="false"/>
+          <w:dstrike w:val="false"/>
+          <w:color w:val="000000"/>
+          <w:position w:val="0"/>
+          <w:sz w:val="24"/>
+          <w:sz w:val="24"/>
+          <w:szCs w:val="24"/>
+          <w:u w:val="none"/>
+          <w:shd w:fill="auto" w:val="clear"/>
+          <w:vertAlign w:val="baseline"/>
+          <w:lang w:val="en-US"/>
+        </w:rPr>
+        <w:t xml:space="preserve">UI </w:t>
       </w:r>
       <w:r>
         <w:rPr>
@@ -2642,7 +2547,7 @@
           <w:vertAlign w:val="baseline"/>
           <w:lang w:val="bg-BG"/>
         </w:rPr>
-        <w:t xml:space="preserve">ъздаване на приятен </w:t>
+        <w:t xml:space="preserve">и </w:t>
       </w:r>
       <w:r>
         <w:rPr>
@@ -2663,7 +2568,7 @@
           <w:vertAlign w:val="baseline"/>
           <w:lang w:val="en-US"/>
         </w:rPr>
-        <w:t xml:space="preserve">UI </w:t>
+        <w:t xml:space="preserve">UX, </w:t>
       </w:r>
       <w:r>
         <w:rPr>
@@ -2684,8 +2589,28 @@
           <w:vertAlign w:val="baseline"/>
           <w:lang w:val="bg-BG"/>
         </w:rPr>
-        <w:t xml:space="preserve">и </w:t>
-      </w:r>
+        <w:t>чрез които потребителите ще могат да използват създадения проект с лекота и удоволствие</w:t>
+      </w:r>
+    </w:p>
+    <w:p>
+      <w:pPr>
+        <w:pStyle w:val="LO-normal"/>
+        <w:keepNext w:val="false"/>
+        <w:keepLines w:val="false"/>
+        <w:pageBreakBefore w:val="false"/>
+        <w:widowControl/>
+        <w:numPr>
+          <w:ilvl w:val="0"/>
+          <w:numId w:val="1"/>
+        </w:numPr>
+        <w:shd w:val="clear" w:fill="auto"/>
+        <w:spacing w:lineRule="auto" w:line="360" w:before="0" w:after="120"/>
+        <w:ind w:left="720" w:right="0" w:hanging="360"/>
+        <w:jc w:val="left"/>
+        <w:rPr>
+          <w:color w:val="000000"/>
+        </w:rPr>
+      </w:pPr>
       <w:r>
         <w:rPr>
           <w:rFonts w:eastAsia="Times New Roman" w:cs="Times New Roman"/>
@@ -2703,81 +2628,21 @@
           <w:u w:val="none"/>
           <w:shd w:fill="auto" w:val="clear"/>
           <w:vertAlign w:val="baseline"/>
-          <w:lang w:val="en-US"/>
-        </w:rPr>
-        <w:t xml:space="preserve">UX, </w:t>
-      </w:r>
-      <w:r>
-        <w:rPr>
-          <w:rFonts w:eastAsia="Times New Roman" w:cs="Times New Roman"/>
-          <w:b w:val="false"/>
-          <w:i/>
-          <w:caps w:val="false"/>
-          <w:smallCaps w:val="false"/>
-          <w:strike w:val="false"/>
-          <w:dstrike w:val="false"/>
+        </w:rPr>
+        <w:t>Извеждане на изводи и заключения на базата на разработения проект</w:t>
+      </w:r>
+    </w:p>
+    <w:p>
+      <w:pPr>
+        <w:pStyle w:val="LO-normal"/>
+        <w:rPr>
           <w:color w:val="000000"/>
-          <w:position w:val="0"/>
-          <w:sz w:val="24"/>
-          <w:sz w:val="24"/>
-          <w:szCs w:val="24"/>
-          <w:u w:val="none"/>
-          <w:shd w:fill="auto" w:val="clear"/>
-          <w:vertAlign w:val="baseline"/>
-          <w:lang w:val="bg-BG"/>
-        </w:rPr>
-        <w:t>чрез които потребителите ще могат да използват създадения проект с лекота и удоволствие</w:t>
-      </w:r>
-    </w:p>
-    <w:p>
-      <w:pPr>
-        <w:pStyle w:val="LO-normal"/>
-        <w:keepNext w:val="false"/>
-        <w:keepLines w:val="false"/>
-        <w:pageBreakBefore w:val="false"/>
-        <w:widowControl/>
-        <w:numPr>
-          <w:ilvl w:val="0"/>
-          <w:numId w:val="1"/>
-        </w:numPr>
-        <w:shd w:val="clear" w:fill="auto"/>
-        <w:spacing w:lineRule="auto" w:line="360" w:before="0" w:after="120"/>
-        <w:ind w:left="720" w:right="0" w:hanging="360"/>
-        <w:jc w:val="left"/>
+        </w:rPr>
+      </w:pPr>
+      <w:r>
         <w:rPr>
           <w:color w:val="000000"/>
         </w:rPr>
-      </w:pPr>
-      <w:r>
-        <w:rPr>
-          <w:rFonts w:eastAsia="Times New Roman" w:cs="Times New Roman"/>
-          <w:b w:val="false"/>
-          <w:i/>
-          <w:caps w:val="false"/>
-          <w:smallCaps w:val="false"/>
-          <w:strike w:val="false"/>
-          <w:dstrike w:val="false"/>
-          <w:color w:val="000000"/>
-          <w:position w:val="0"/>
-          <w:sz w:val="24"/>
-          <w:sz w:val="24"/>
-          <w:szCs w:val="24"/>
-          <w:u w:val="none"/>
-          <w:shd w:fill="auto" w:val="clear"/>
-          <w:vertAlign w:val="baseline"/>
-        </w:rPr>
-        <w:t>Извеждане на изводи и заключения на базата на разработения проект</w:t>
-      </w:r>
-    </w:p>
-    <w:p>
-      <w:pPr>
-        <w:pStyle w:val="LO-normal"/>
-        <w:rPr>
-          <w:color w:val="000000"/>
-        </w:rPr>
-      </w:pPr>
-      <w:r>
-        <w:rPr/>
       </w:r>
       <w:r>
         <w:br w:type="page"/>
@@ -2805,7 +2670,10 @@
         </w:rPr>
       </w:pPr>
       <w:r>
-        <w:rPr/>
+        <w:rPr>
+          <w:i/>
+          <w:color w:val="808080"/>
+        </w:rPr>
       </w:r>
     </w:p>
     <w:p>
@@ -2853,7 +2721,10 @@
         </w:rPr>
       </w:pPr>
       <w:r>
-        <w:rPr/>
+        <w:rPr>
+          <w:i/>
+          <w:color w:val="808080"/>
+        </w:rPr>
       </w:r>
     </w:p>
     <w:p>
@@ -2900,7 +2771,10 @@
         </w:rPr>
       </w:pPr>
       <w:r>
-        <w:rPr/>
+        <w:rPr>
+          <w:i/>
+          <w:color w:val="808080"/>
+        </w:rPr>
       </w:r>
     </w:p>
     <w:p>
@@ -2927,7 +2801,10 @@
         </w:rPr>
       </w:pPr>
       <w:r>
-        <w:rPr/>
+        <w:rPr>
+          <w:i/>
+          <w:color w:val="808080"/>
+        </w:rPr>
       </w:r>
     </w:p>
     <w:p>
@@ -2954,7 +2831,10 @@
         </w:rPr>
       </w:pPr>
       <w:r>
-        <w:rPr/>
+        <w:rPr>
+          <w:i/>
+          <w:color w:val="808080"/>
+        </w:rPr>
       </w:r>
     </w:p>
     <w:p>
@@ -3027,7 +2907,10 @@
         </w:rPr>
       </w:pPr>
       <w:r>
-        <w:rPr/>
+        <w:rPr>
+          <w:i/>
+          <w:color w:val="808080"/>
+        </w:rPr>
       </w:r>
     </w:p>
     <w:p>
@@ -3054,7 +2937,10 @@
         </w:rPr>
       </w:pPr>
       <w:r>
-        <w:rPr/>
+        <w:rPr>
+          <w:i/>
+          <w:color w:val="808080"/>
+        </w:rPr>
       </w:r>
     </w:p>
     <w:p>
@@ -3335,13 +3221,31 @@
         <w:rPr>
           <w:lang w:val="bg-BG"/>
         </w:rPr>
-        <w:t>Фронтендът и бекендът комуникират помежду си - чрез Http заявки. Frontend например ще изпрати данни към backend. След това бекендът може отново да</w:t>
+        <w:t>Фронтендът и бекендът комуникират помежду си - чрез Http заявки. Фронтенд</w:t>
       </w:r>
       <w:r>
         <w:rPr>
           <w:lang w:val="bg-BG"/>
         </w:rPr>
-        <w:t xml:space="preserve"> </w:t>
+        <w:t>ът</w:t>
+      </w:r>
+      <w:r>
+        <w:rPr>
+          <w:lang w:val="bg-BG"/>
+        </w:rPr>
+        <w:t xml:space="preserve"> например ще изпрати данни към </w:t>
+      </w:r>
+      <w:r>
+        <w:rPr>
+          <w:lang w:val="bg-BG"/>
+        </w:rPr>
+        <w:t>бекенда</w:t>
+      </w:r>
+      <w:r>
+        <w:rPr>
+          <w:lang w:val="bg-BG"/>
+        </w:rPr>
+        <w:t xml:space="preserve">. След това бекендът може отново да </w:t>
       </w:r>
       <w:r>
         <w:rPr>
@@ -6650,9 +6554,9 @@
         <w:tblLook w:val="0400"/>
       </w:tblPr>
       <w:tblGrid>
-        <w:gridCol w:w="5509"/>
+        <w:gridCol w:w="5508"/>
         <w:gridCol w:w="2798"/>
-        <w:gridCol w:w="665"/>
+        <w:gridCol w:w="666"/>
         <w:gridCol w:w="659"/>
       </w:tblGrid>
       <w:tr>
@@ -6661,7 +6565,7 @@
         </w:trPr>
         <w:tc>
           <w:tcPr>
-            <w:tcW w:w="5509" w:type="dxa"/>
+            <w:tcW w:w="5508" w:type="dxa"/>
             <w:tcBorders>
               <w:top w:val="single" w:sz="4" w:space="0" w:color="000000"/>
               <w:left w:val="single" w:sz="4" w:space="0" w:color="000000"/>
@@ -6688,7 +6592,7 @@
         </w:tc>
         <w:tc>
           <w:tcPr>
-            <w:tcW w:w="4122" w:type="dxa"/>
+            <w:tcW w:w="4123" w:type="dxa"/>
             <w:gridSpan w:val="3"/>
             <w:tcBorders>
               <w:top w:val="single" w:sz="4" w:space="0" w:color="000000"/>
@@ -6716,7 +6620,7 @@
         </w:trPr>
         <w:tc>
           <w:tcPr>
-            <w:tcW w:w="5509" w:type="dxa"/>
+            <w:tcW w:w="5508" w:type="dxa"/>
             <w:tcBorders>
               <w:top w:val="single" w:sz="4" w:space="0" w:color="000000"/>
               <w:left w:val="single" w:sz="4" w:space="0" w:color="000000"/>
@@ -6743,7 +6647,7 @@
         </w:tc>
         <w:tc>
           <w:tcPr>
-            <w:tcW w:w="4122" w:type="dxa"/>
+            <w:tcW w:w="4123" w:type="dxa"/>
             <w:gridSpan w:val="3"/>
             <w:tcBorders>
               <w:top w:val="single" w:sz="4" w:space="0" w:color="000000"/>
@@ -6771,7 +6675,7 @@
         </w:trPr>
         <w:tc>
           <w:tcPr>
-            <w:tcW w:w="5509" w:type="dxa"/>
+            <w:tcW w:w="5508" w:type="dxa"/>
             <w:tcBorders>
               <w:top w:val="single" w:sz="4" w:space="0" w:color="000000"/>
               <w:left w:val="single" w:sz="4" w:space="0" w:color="000000"/>
@@ -6798,7 +6702,7 @@
         </w:tc>
         <w:tc>
           <w:tcPr>
-            <w:tcW w:w="4122" w:type="dxa"/>
+            <w:tcW w:w="4123" w:type="dxa"/>
             <w:gridSpan w:val="3"/>
             <w:tcBorders>
               <w:top w:val="single" w:sz="4" w:space="0" w:color="000000"/>
@@ -6826,7 +6730,7 @@
         </w:trPr>
         <w:tc>
           <w:tcPr>
-            <w:tcW w:w="5509" w:type="dxa"/>
+            <w:tcW w:w="5508" w:type="dxa"/>
             <w:tcBorders>
               <w:top w:val="single" w:sz="4" w:space="0" w:color="000000"/>
               <w:left w:val="single" w:sz="4" w:space="0" w:color="000000"/>
@@ -6853,7 +6757,7 @@
         </w:tc>
         <w:tc>
           <w:tcPr>
-            <w:tcW w:w="4122" w:type="dxa"/>
+            <w:tcW w:w="4123" w:type="dxa"/>
             <w:gridSpan w:val="3"/>
             <w:tcBorders>
               <w:top w:val="single" w:sz="4" w:space="0" w:color="000000"/>
@@ -6881,7 +6785,7 @@
         </w:trPr>
         <w:tc>
           <w:tcPr>
-            <w:tcW w:w="5509" w:type="dxa"/>
+            <w:tcW w:w="5508" w:type="dxa"/>
             <w:tcBorders>
               <w:top w:val="single" w:sz="4" w:space="0" w:color="000000"/>
               <w:left w:val="single" w:sz="4" w:space="0" w:color="000000"/>
@@ -6908,7 +6812,7 @@
         </w:tc>
         <w:tc>
           <w:tcPr>
-            <w:tcW w:w="4122" w:type="dxa"/>
+            <w:tcW w:w="4123" w:type="dxa"/>
             <w:gridSpan w:val="3"/>
             <w:tcBorders>
               <w:top w:val="single" w:sz="4" w:space="0" w:color="000000"/>
@@ -6936,7 +6840,7 @@
         </w:trPr>
         <w:tc>
           <w:tcPr>
-            <w:tcW w:w="5509" w:type="dxa"/>
+            <w:tcW w:w="5508" w:type="dxa"/>
             <w:tcBorders>
               <w:top w:val="single" w:sz="4" w:space="0" w:color="000000"/>
               <w:left w:val="single" w:sz="4" w:space="0" w:color="000000"/>
@@ -6963,7 +6867,7 @@
         </w:tc>
         <w:tc>
           <w:tcPr>
-            <w:tcW w:w="4122" w:type="dxa"/>
+            <w:tcW w:w="4123" w:type="dxa"/>
             <w:gridSpan w:val="3"/>
             <w:tcBorders>
               <w:top w:val="single" w:sz="4" w:space="0" w:color="000000"/>
@@ -6991,7 +6895,7 @@
         </w:trPr>
         <w:tc>
           <w:tcPr>
-            <w:tcW w:w="5509" w:type="dxa"/>
+            <w:tcW w:w="5508" w:type="dxa"/>
             <w:tcBorders>
               <w:top w:val="single" w:sz="4" w:space="0" w:color="000000"/>
               <w:left w:val="single" w:sz="4" w:space="0" w:color="000000"/>
@@ -7018,7 +6922,7 @@
         </w:tc>
         <w:tc>
           <w:tcPr>
-            <w:tcW w:w="4122" w:type="dxa"/>
+            <w:tcW w:w="4123" w:type="dxa"/>
             <w:gridSpan w:val="3"/>
             <w:tcBorders>
               <w:top w:val="single" w:sz="4" w:space="0" w:color="000000"/>
@@ -7046,7 +6950,7 @@
         </w:trPr>
         <w:tc>
           <w:tcPr>
-            <w:tcW w:w="8307" w:type="dxa"/>
+            <w:tcW w:w="8306" w:type="dxa"/>
             <w:gridSpan w:val="2"/>
             <w:tcBorders>
               <w:top w:val="single" w:sz="4" w:space="0" w:color="000000"/>
@@ -7074,7 +6978,7 @@
         </w:tc>
         <w:tc>
           <w:tcPr>
-            <w:tcW w:w="665" w:type="dxa"/>
+            <w:tcW w:w="666" w:type="dxa"/>
             <w:tcBorders>
               <w:top w:val="single" w:sz="4" w:space="0" w:color="000000"/>
               <w:left w:val="single" w:sz="4" w:space="0" w:color="000000"/>
@@ -7135,7 +7039,7 @@
         </w:trPr>
         <w:tc>
           <w:tcPr>
-            <w:tcW w:w="8307" w:type="dxa"/>
+            <w:tcW w:w="8306" w:type="dxa"/>
             <w:gridSpan w:val="2"/>
             <w:tcBorders>
               <w:top w:val="single" w:sz="4" w:space="0" w:color="000000"/>
@@ -7159,7 +7063,7 @@
         </w:tc>
         <w:tc>
           <w:tcPr>
-            <w:tcW w:w="665" w:type="dxa"/>
+            <w:tcW w:w="666" w:type="dxa"/>
             <w:tcBorders>
               <w:top w:val="single" w:sz="4" w:space="0" w:color="000000"/>
               <w:left w:val="single" w:sz="4" w:space="0" w:color="000000"/>
@@ -7218,7 +7122,7 @@
         </w:trPr>
         <w:tc>
           <w:tcPr>
-            <w:tcW w:w="8307" w:type="dxa"/>
+            <w:tcW w:w="8306" w:type="dxa"/>
             <w:gridSpan w:val="2"/>
             <w:tcBorders>
               <w:top w:val="single" w:sz="4" w:space="0" w:color="000000"/>
@@ -7242,7 +7146,7 @@
         </w:tc>
         <w:tc>
           <w:tcPr>
-            <w:tcW w:w="665" w:type="dxa"/>
+            <w:tcW w:w="666" w:type="dxa"/>
             <w:tcBorders>
               <w:top w:val="single" w:sz="4" w:space="0" w:color="000000"/>
               <w:left w:val="single" w:sz="4" w:space="0" w:color="000000"/>
@@ -7301,7 +7205,7 @@
         </w:trPr>
         <w:tc>
           <w:tcPr>
-            <w:tcW w:w="8307" w:type="dxa"/>
+            <w:tcW w:w="8306" w:type="dxa"/>
             <w:gridSpan w:val="2"/>
             <w:tcBorders>
               <w:top w:val="single" w:sz="4" w:space="0" w:color="000000"/>
@@ -7325,7 +7229,7 @@
         </w:tc>
         <w:tc>
           <w:tcPr>
-            <w:tcW w:w="665" w:type="dxa"/>
+            <w:tcW w:w="666" w:type="dxa"/>
             <w:tcBorders>
               <w:top w:val="single" w:sz="4" w:space="0" w:color="000000"/>
               <w:left w:val="single" w:sz="4" w:space="0" w:color="000000"/>
@@ -7384,7 +7288,7 @@
         </w:trPr>
         <w:tc>
           <w:tcPr>
-            <w:tcW w:w="8307" w:type="dxa"/>
+            <w:tcW w:w="8306" w:type="dxa"/>
             <w:gridSpan w:val="2"/>
             <w:tcBorders>
               <w:top w:val="single" w:sz="4" w:space="0" w:color="000000"/>
@@ -7408,7 +7312,7 @@
         </w:tc>
         <w:tc>
           <w:tcPr>
-            <w:tcW w:w="665" w:type="dxa"/>
+            <w:tcW w:w="666" w:type="dxa"/>
             <w:tcBorders>
               <w:top w:val="single" w:sz="4" w:space="0" w:color="000000"/>
               <w:left w:val="single" w:sz="4" w:space="0" w:color="000000"/>
@@ -7467,7 +7371,7 @@
         </w:trPr>
         <w:tc>
           <w:tcPr>
-            <w:tcW w:w="8307" w:type="dxa"/>
+            <w:tcW w:w="8306" w:type="dxa"/>
             <w:gridSpan w:val="2"/>
             <w:tcBorders>
               <w:top w:val="single" w:sz="4" w:space="0" w:color="000000"/>
@@ -7491,7 +7395,7 @@
         </w:tc>
         <w:tc>
           <w:tcPr>
-            <w:tcW w:w="665" w:type="dxa"/>
+            <w:tcW w:w="666" w:type="dxa"/>
             <w:tcBorders>
               <w:top w:val="single" w:sz="4" w:space="0" w:color="000000"/>
               <w:left w:val="single" w:sz="4" w:space="0" w:color="000000"/>
@@ -7550,7 +7454,7 @@
         </w:trPr>
         <w:tc>
           <w:tcPr>
-            <w:tcW w:w="5509" w:type="dxa"/>
+            <w:tcW w:w="5508" w:type="dxa"/>
             <w:tcBorders>
               <w:top w:val="single" w:sz="4" w:space="0" w:color="000000"/>
               <w:left w:val="single" w:sz="4" w:space="0" w:color="000000"/>
@@ -7573,7 +7477,7 @@
         </w:tc>
         <w:tc>
           <w:tcPr>
-            <w:tcW w:w="4122" w:type="dxa"/>
+            <w:tcW w:w="4123" w:type="dxa"/>
             <w:gridSpan w:val="3"/>
             <w:tcBorders>
               <w:top w:val="single" w:sz="4" w:space="0" w:color="000000"/>
@@ -7601,7 +7505,7 @@
         </w:trPr>
         <w:tc>
           <w:tcPr>
-            <w:tcW w:w="5509" w:type="dxa"/>
+            <w:tcW w:w="5508" w:type="dxa"/>
             <w:tcBorders>
               <w:top w:val="single" w:sz="4" w:space="0" w:color="000000"/>
               <w:left w:val="single" w:sz="4" w:space="0" w:color="000000"/>
@@ -7624,7 +7528,7 @@
         </w:tc>
         <w:tc>
           <w:tcPr>
-            <w:tcW w:w="4122" w:type="dxa"/>
+            <w:tcW w:w="4123" w:type="dxa"/>
             <w:gridSpan w:val="3"/>
             <w:tcBorders>
               <w:top w:val="single" w:sz="4" w:space="0" w:color="000000"/>
@@ -7652,7 +7556,7 @@
         </w:trPr>
         <w:tc>
           <w:tcPr>
-            <w:tcW w:w="5509" w:type="dxa"/>
+            <w:tcW w:w="5508" w:type="dxa"/>
             <w:tcBorders>
               <w:top w:val="single" w:sz="4" w:space="0" w:color="000000"/>
               <w:left w:val="single" w:sz="4" w:space="0" w:color="000000"/>
@@ -7675,7 +7579,7 @@
         </w:tc>
         <w:tc>
           <w:tcPr>
-            <w:tcW w:w="4122" w:type="dxa"/>
+            <w:tcW w:w="4123" w:type="dxa"/>
             <w:gridSpan w:val="3"/>
             <w:tcBorders>
               <w:top w:val="single" w:sz="4" w:space="0" w:color="000000"/>
@@ -8083,7 +7987,7 @@
       <mc:AlternateContent>
         <mc:Choice Requires="wps">
           <w:drawing>
-            <wp:anchor behindDoc="1" distT="6985" distB="6985" distL="6350" distR="7620" simplePos="0" locked="0" layoutInCell="0" allowOverlap="1" relativeHeight="23">
+            <wp:anchor behindDoc="1" distT="6985" distB="6985" distL="6350" distR="7620" simplePos="0" locked="0" layoutInCell="0" allowOverlap="1" relativeHeight="24">
               <wp:simplePos x="0" y="0"/>
               <wp:positionH relativeFrom="column">
                 <wp:posOffset>0</wp:posOffset>

</xml_diff>

<commit_message>
Made small change to documentation
</commit_message>
<xml_diff>
--- a/Documentation/Онлайн-магазин-Лъчезар-Колев-12А-клас.docx
+++ b/Documentation/Онлайн-магазин-Лъчезар-Колев-12А-клас.docx
@@ -1494,27 +1494,6 @@
             </w:rPr>
             <w:t>1.3 Трудности при създаване на унифициран магазин</w:t>
             <w:tab/>
-          </w:r>
-          <w:r>
-            <w:rPr>
-              <w:rFonts w:eastAsia="Times New Roman" w:cs="Times New Roman"/>
-              <w:b w:val="false"/>
-              <w:i w:val="false"/>
-              <w:caps w:val="false"/>
-              <w:smallCaps w:val="false"/>
-              <w:strike w:val="false"/>
-              <w:dstrike w:val="false"/>
-              <w:vanish w:val="false"/>
-              <w:color w:val="000000"/>
-              <w:position w:val="0"/>
-              <w:sz w:val="24"/>
-              <w:sz w:val="24"/>
-              <w:szCs w:val="24"/>
-              <w:u w:val="none"/>
-              <w:shd w:fill="auto" w:val="clear"/>
-              <w:vertAlign w:val="baseline"/>
-              <w:lang w:val="bg-BG"/>
-            </w:rPr>
             <w:t>10</w:t>
           </w:r>
         </w:p>
@@ -1708,27 +1687,6 @@
             </w:rPr>
             <w:t>ORM</w:t>
             <w:tab/>
-          </w:r>
-          <w:r>
-            <w:rPr>
-              <w:rFonts w:eastAsia="Times New Roman" w:cs="Times New Roman"/>
-              <w:b w:val="false"/>
-              <w:i w:val="false"/>
-              <w:caps w:val="false"/>
-              <w:smallCaps w:val="false"/>
-              <w:strike w:val="false"/>
-              <w:dstrike w:val="false"/>
-              <w:vanish w:val="false"/>
-              <w:color w:val="000000"/>
-              <w:position w:val="0"/>
-              <w:sz w:val="24"/>
-              <w:sz w:val="24"/>
-              <w:szCs w:val="24"/>
-              <w:u w:val="none"/>
-              <w:shd w:fill="auto" w:val="clear"/>
-              <w:vertAlign w:val="baseline"/>
-              <w:lang w:val="en-US"/>
-            </w:rPr>
             <w:t>12-13</w:t>
           </w:r>
         </w:p>
@@ -10322,8 +10280,8 @@
       </w:tblPr>
       <w:tblGrid>
         <w:gridCol w:w="5507"/>
-        <w:gridCol w:w="2795"/>
-        <w:gridCol w:w="670"/>
+        <w:gridCol w:w="2794"/>
+        <w:gridCol w:w="671"/>
         <w:gridCol w:w="659"/>
       </w:tblGrid>
       <w:tr>
@@ -10717,7 +10675,7 @@
         </w:trPr>
         <w:tc>
           <w:tcPr>
-            <w:tcW w:w="8302" w:type="dxa"/>
+            <w:tcW w:w="8301" w:type="dxa"/>
             <w:gridSpan w:val="2"/>
             <w:tcBorders>
               <w:top w:val="single" w:sz="4" w:space="0" w:color="000000"/>
@@ -10745,7 +10703,7 @@
         </w:tc>
         <w:tc>
           <w:tcPr>
-            <w:tcW w:w="670" w:type="dxa"/>
+            <w:tcW w:w="671" w:type="dxa"/>
             <w:tcBorders>
               <w:top w:val="single" w:sz="4" w:space="0" w:color="000000"/>
               <w:left w:val="single" w:sz="4" w:space="0" w:color="000000"/>
@@ -10806,7 +10764,7 @@
         </w:trPr>
         <w:tc>
           <w:tcPr>
-            <w:tcW w:w="8302" w:type="dxa"/>
+            <w:tcW w:w="8301" w:type="dxa"/>
             <w:gridSpan w:val="2"/>
             <w:tcBorders>
               <w:top w:val="single" w:sz="4" w:space="0" w:color="000000"/>
@@ -10830,7 +10788,7 @@
         </w:tc>
         <w:tc>
           <w:tcPr>
-            <w:tcW w:w="670" w:type="dxa"/>
+            <w:tcW w:w="671" w:type="dxa"/>
             <w:tcBorders>
               <w:top w:val="single" w:sz="4" w:space="0" w:color="000000"/>
               <w:left w:val="single" w:sz="4" w:space="0" w:color="000000"/>
@@ -10889,7 +10847,7 @@
         </w:trPr>
         <w:tc>
           <w:tcPr>
-            <w:tcW w:w="8302" w:type="dxa"/>
+            <w:tcW w:w="8301" w:type="dxa"/>
             <w:gridSpan w:val="2"/>
             <w:tcBorders>
               <w:top w:val="single" w:sz="4" w:space="0" w:color="000000"/>
@@ -10913,7 +10871,7 @@
         </w:tc>
         <w:tc>
           <w:tcPr>
-            <w:tcW w:w="670" w:type="dxa"/>
+            <w:tcW w:w="671" w:type="dxa"/>
             <w:tcBorders>
               <w:top w:val="single" w:sz="4" w:space="0" w:color="000000"/>
               <w:left w:val="single" w:sz="4" w:space="0" w:color="000000"/>
@@ -10972,7 +10930,7 @@
         </w:trPr>
         <w:tc>
           <w:tcPr>
-            <w:tcW w:w="8302" w:type="dxa"/>
+            <w:tcW w:w="8301" w:type="dxa"/>
             <w:gridSpan w:val="2"/>
             <w:tcBorders>
               <w:top w:val="single" w:sz="4" w:space="0" w:color="000000"/>
@@ -10996,7 +10954,7 @@
         </w:tc>
         <w:tc>
           <w:tcPr>
-            <w:tcW w:w="670" w:type="dxa"/>
+            <w:tcW w:w="671" w:type="dxa"/>
             <w:tcBorders>
               <w:top w:val="single" w:sz="4" w:space="0" w:color="000000"/>
               <w:left w:val="single" w:sz="4" w:space="0" w:color="000000"/>
@@ -11055,7 +11013,7 @@
         </w:trPr>
         <w:tc>
           <w:tcPr>
-            <w:tcW w:w="8302" w:type="dxa"/>
+            <w:tcW w:w="8301" w:type="dxa"/>
             <w:gridSpan w:val="2"/>
             <w:tcBorders>
               <w:top w:val="single" w:sz="4" w:space="0" w:color="000000"/>
@@ -11079,7 +11037,7 @@
         </w:tc>
         <w:tc>
           <w:tcPr>
-            <w:tcW w:w="670" w:type="dxa"/>
+            <w:tcW w:w="671" w:type="dxa"/>
             <w:tcBorders>
               <w:top w:val="single" w:sz="4" w:space="0" w:color="000000"/>
               <w:left w:val="single" w:sz="4" w:space="0" w:color="000000"/>
@@ -11138,7 +11096,7 @@
         </w:trPr>
         <w:tc>
           <w:tcPr>
-            <w:tcW w:w="8302" w:type="dxa"/>
+            <w:tcW w:w="8301" w:type="dxa"/>
             <w:gridSpan w:val="2"/>
             <w:tcBorders>
               <w:top w:val="single" w:sz="4" w:space="0" w:color="000000"/>
@@ -11162,7 +11120,7 @@
         </w:tc>
         <w:tc>
           <w:tcPr>
-            <w:tcW w:w="670" w:type="dxa"/>
+            <w:tcW w:w="671" w:type="dxa"/>
             <w:tcBorders>
               <w:top w:val="single" w:sz="4" w:space="0" w:color="000000"/>
               <w:left w:val="single" w:sz="4" w:space="0" w:color="000000"/>

</xml_diff>

<commit_message>
Added additional validation to some of the models and added some more documentation
</commit_message>
<xml_diff>
--- a/Documentation/Онлайн-магазин-Лъчезар-Колев-12А-клас.docx
+++ b/Documentation/Онлайн-магазин-Лъчезар-Колев-12А-клас.docx
@@ -3650,11 +3650,7 @@
       <w:bookmarkEnd w:id="9"/>
       <w:r>
         <w:rPr/>
-        <w:t xml:space="preserve">Глава 2. </w:t>
-      </w:r>
-      <w:r>
-        <w:rPr/>
-        <w:t>Задание</w:t>
+        <w:t>Глава 2. Задание</w:t>
       </w:r>
     </w:p>
     <w:p>
@@ -3903,7 +3899,7 @@
           <w:lang w:val="bg-BG"/>
         </w:rPr>
         <w:drawing>
-          <wp:anchor behindDoc="0" distT="0" distB="0" distL="0" distR="0" simplePos="0" locked="0" layoutInCell="0" allowOverlap="1" relativeHeight="52">
+          <wp:anchor behindDoc="0" distT="0" distB="0" distL="0" distR="0" simplePos="0" locked="0" layoutInCell="0" allowOverlap="1" relativeHeight="62">
             <wp:simplePos x="0" y="0"/>
             <wp:positionH relativeFrom="column">
               <wp:posOffset>456565</wp:posOffset>
@@ -6549,7 +6545,7 @@
           <w:lang w:val="bg-BG"/>
         </w:rPr>
         <w:drawing>
-          <wp:anchor behindDoc="0" distT="0" distB="0" distL="0" distR="0" simplePos="0" locked="0" layoutInCell="0" allowOverlap="1" relativeHeight="53">
+          <wp:anchor behindDoc="0" distT="0" distB="0" distL="0" distR="0" simplePos="0" locked="0" layoutInCell="0" allowOverlap="1" relativeHeight="63">
             <wp:simplePos x="0" y="0"/>
             <wp:positionH relativeFrom="column">
               <wp:align>center</wp:align>
@@ -7090,7 +7086,7 @@
           <w:lang w:val="bg-BG"/>
         </w:rPr>
         <w:drawing>
-          <wp:anchor behindDoc="0" distT="0" distB="0" distL="0" distR="0" simplePos="0" locked="0" layoutInCell="0" allowOverlap="1" relativeHeight="54">
+          <wp:anchor behindDoc="0" distT="0" distB="0" distL="0" distR="0" simplePos="0" locked="0" layoutInCell="0" allowOverlap="1" relativeHeight="64">
             <wp:simplePos x="0" y="0"/>
             <wp:positionH relativeFrom="column">
               <wp:posOffset>1169035</wp:posOffset>
@@ -7383,11 +7379,7 @@
       </w:pPr>
       <w:r>
         <w:rPr/>
-        <w:t xml:space="preserve">3.1 </w:t>
-      </w:r>
-      <w:r>
-        <w:rPr/>
-        <w:t>Архитектура на системата</w:t>
+        <w:t>3.1 Архитектура на системата</w:t>
       </w:r>
     </w:p>
     <w:p>
@@ -7824,7 +7816,7 @@
           <w:iCs w:val="false"/>
           <w:color w:val="000000"/>
         </w:rPr>
-        <w:t xml:space="preserve">Имплементацията започва от гореспоменатия бекенд. Той ще бъде създаден чрез  т.нар </w:t>
+        <w:t xml:space="preserve">Имплементацията започва от гореспоменатия бекенд. Той ще бъде създаден чрез т.нар </w:t>
       </w:r>
       <w:r>
         <w:rPr>
@@ -7980,9 +7972,7 @@
       </w:pPr>
       <w:r>
         <w:rPr>
-          <w:i w:val="false"/>
-          <w:iCs w:val="false"/>
-          <w:color w:val="000000"/>
+          <w:lang w:val="bg-BG"/>
         </w:rPr>
       </w:r>
     </w:p>
@@ -7993,36 +7983,757 @@
       </w:pPr>
       <w:r>
         <w:rPr/>
-        <w:t>3.2.1 Използвани модели</w:t>
-      </w:r>
-    </w:p>
-    <w:p>
-      <w:pPr>
-        <w:pStyle w:val="LO-normal"/>
-        <w:rPr>
-          <w:lang w:val="bg-BG"/>
-        </w:rPr>
-      </w:pPr>
-      <w:r>
-        <w:rPr>
-          <w:i w:val="false"/>
-          <w:iCs w:val="false"/>
-          <w:color w:val="000000"/>
-        </w:rPr>
-      </w:r>
-    </w:p>
-    <w:p>
-      <w:pPr>
-        <w:pStyle w:val="LO-normal"/>
-        <w:rPr>
-          <w:lang w:val="bg-BG"/>
-        </w:rPr>
-      </w:pPr>
-      <w:r>
-        <w:rPr>
-          <w:i w:val="false"/>
-          <w:iCs w:val="false"/>
-          <w:color w:val="000000"/>
+        <w:t xml:space="preserve">3.2.1 </w:t>
+      </w:r>
+      <w:r>
+        <w:rPr/>
+        <w:t>Модели</w:t>
+      </w:r>
+    </w:p>
+    <w:p>
+      <w:pPr>
+        <w:pStyle w:val="LO-normal"/>
+        <w:rPr/>
+      </w:pPr>
+      <w:r>
+        <w:rPr/>
+      </w:r>
+    </w:p>
+    <w:p>
+      <w:pPr>
+        <w:pStyle w:val="LO-normal"/>
+        <w:rPr/>
+      </w:pPr>
+      <w:r>
+        <w:rPr/>
+        <w:t>Моделите в Entity Framework се използват за описание на структурата на данните в базата данни, както и за управление на тези данни чрез код. Моделите предоставят абстракция върху базата данни, като позволяват</w:t>
+      </w:r>
+      <w:r>
+        <w:rPr>
+          <w:lang w:val="bg-BG"/>
+        </w:rPr>
+        <w:t xml:space="preserve"> да се </w:t>
+      </w:r>
+      <w:r>
+        <w:rPr/>
+        <w:t>работи с обекти, които са по-близо до бизнес логиката на приложението, вместо да се занимаваме директно със записите в базата данни.</w:t>
+      </w:r>
+    </w:p>
+    <w:p>
+      <w:pPr>
+        <w:pStyle w:val="LO-normal"/>
+        <w:rPr/>
+      </w:pPr>
+      <w:r>
+        <w:rPr/>
+      </w:r>
+    </w:p>
+    <w:p>
+      <w:pPr>
+        <w:pStyle w:val="Heading4"/>
+        <w:rPr/>
+      </w:pPr>
+      <w:r>
+        <w:rPr/>
+        <w:t>3.2.1.</w:t>
+      </w:r>
+      <w:r>
+        <w:rPr/>
+        <w:t>1</w:t>
+      </w:r>
+      <w:r>
+        <w:rPr/>
+        <w:t xml:space="preserve"> Модел на </w:t>
+      </w:r>
+      <w:r>
+        <w:rPr/>
+        <w:t>продуктовия тип</w:t>
+      </w:r>
+    </w:p>
+    <w:p>
+      <w:pPr>
+        <w:pStyle w:val="LO-normal"/>
+        <w:rPr/>
+      </w:pPr>
+      <w:r>
+        <w:rPr/>
+      </w:r>
+    </w:p>
+    <w:p>
+      <w:pPr>
+        <w:pStyle w:val="LO-normal"/>
+        <w:rPr/>
+      </w:pPr>
+      <w:r>
+        <w:rPr/>
+        <w:t xml:space="preserve">Този модел е сравнително минималистичен, това е неговия вид: </w:t>
+      </w:r>
+    </w:p>
+    <w:p>
+      <w:pPr>
+        <w:pStyle w:val="LO-normal"/>
+        <w:jc w:val="center"/>
+        <w:rPr/>
+      </w:pPr>
+      <w:r>
+        <w:rPr/>
+        <w:drawing>
+          <wp:inline distT="0" distB="0" distL="0" distR="0">
+            <wp:extent cx="6144260" cy="3048000"/>
+            <wp:effectExtent l="0" t="0" r="0" b="0"/>
+            <wp:docPr id="5" name="Image7" descr=""/>
+            <wp:cNvGraphicFramePr>
+              <a:graphicFrameLocks xmlns:a="http://schemas.openxmlformats.org/drawingml/2006/main" noChangeAspect="1"/>
+            </wp:cNvGraphicFramePr>
+            <a:graphic xmlns:a="http://schemas.openxmlformats.org/drawingml/2006/main">
+              <a:graphicData uri="http://schemas.openxmlformats.org/drawingml/2006/picture">
+                <pic:pic xmlns:pic="http://schemas.openxmlformats.org/drawingml/2006/picture">
+                  <pic:nvPicPr>
+                    <pic:cNvPr id="5" name="Image7" descr=""/>
+                    <pic:cNvPicPr>
+                      <a:picLocks noChangeAspect="1" noChangeArrowheads="1"/>
+                    </pic:cNvPicPr>
+                  </pic:nvPicPr>
+                  <pic:blipFill>
+                    <a:blip r:embed="rId6"/>
+                    <a:stretch>
+                      <a:fillRect/>
+                    </a:stretch>
+                  </pic:blipFill>
+                  <pic:spPr bwMode="auto">
+                    <a:xfrm>
+                      <a:off x="0" y="0"/>
+                      <a:ext cx="6144260" cy="3048000"/>
+                    </a:xfrm>
+                    <a:prstGeom prst="rect">
+                      <a:avLst/>
+                    </a:prstGeom>
+                  </pic:spPr>
+                </pic:pic>
+              </a:graphicData>
+            </a:graphic>
+          </wp:inline>
+        </w:drawing>
+      </w:r>
+    </w:p>
+    <w:p>
+      <w:pPr>
+        <w:pStyle w:val="LO-normal"/>
+        <w:jc w:val="center"/>
+        <w:rPr>
+          <w:color w:val="2A6099"/>
+          <w:lang w:val="bg-BG"/>
+        </w:rPr>
+      </w:pPr>
+      <w:r>
+        <w:rPr>
+          <w:color w:val="2A6099"/>
+          <w:lang w:val="bg-BG"/>
+        </w:rPr>
+        <w:t>Фигура 5: Модел на продуктовия тип</w:t>
+      </w:r>
+    </w:p>
+    <w:p>
+      <w:pPr>
+        <w:pStyle w:val="LO-normal"/>
+        <w:jc w:val="left"/>
+        <w:rPr/>
+      </w:pPr>
+      <w:r>
+        <w:rPr/>
+        <w:t xml:space="preserve">Всички модели в базата данни трябва да имат т.нар ключ за да могат да бъдат достъпвани, именно това е първото пропърти на този модел. Последвано от ключа, имаме </w:t>
+      </w:r>
+      <w:r>
+        <w:rPr>
+          <w:lang w:val="en-US"/>
+        </w:rPr>
+        <w:t>string</w:t>
+      </w:r>
+      <w:r>
+        <w:rPr/>
+        <w:t xml:space="preserve"> на типа който прави неговото визуализиране възможно. Ползата от този модел ще бъде обяснена по долу в текста, когато разглеждаме модела на продуктa. </w:t>
+      </w:r>
+    </w:p>
+    <w:p>
+      <w:pPr>
+        <w:pStyle w:val="LO-normal"/>
+        <w:rPr/>
+      </w:pPr>
+      <w:r>
+        <w:rPr/>
+      </w:r>
+    </w:p>
+    <w:p>
+      <w:pPr>
+        <w:pStyle w:val="LO-normal"/>
+        <w:rPr/>
+      </w:pPr>
+      <w:r>
+        <w:rPr/>
+        <w:t xml:space="preserve"> </w:t>
+      </w:r>
+    </w:p>
+    <w:p>
+      <w:pPr>
+        <w:pStyle w:val="Heading4"/>
+        <w:rPr>
+          <w:lang w:val="en-US"/>
+        </w:rPr>
+      </w:pPr>
+      <w:r>
+        <w:rPr>
+          <w:lang w:val="en-US"/>
+        </w:rPr>
+        <w:t>3.2.1.</w:t>
+      </w:r>
+      <w:r>
+        <w:rPr>
+          <w:lang w:val="bg-BG"/>
+        </w:rPr>
+        <w:t>2</w:t>
+      </w:r>
+      <w:r>
+        <w:rPr>
+          <w:lang w:val="en-US"/>
+        </w:rPr>
+        <w:t xml:space="preserve"> </w:t>
+      </w:r>
+      <w:r>
+        <w:rPr>
+          <w:lang w:val="bg-BG"/>
+        </w:rPr>
+        <w:t>Модел на продукт</w:t>
+      </w:r>
+      <w:r>
+        <w:rPr>
+          <w:lang w:val="en-US"/>
+        </w:rPr>
+        <w:t>a</w:t>
+      </w:r>
+    </w:p>
+    <w:p>
+      <w:pPr>
+        <w:pStyle w:val="LO-normal"/>
+        <w:rPr>
+          <w:lang w:val="en-US"/>
+        </w:rPr>
+      </w:pPr>
+      <w:r>
+        <w:rPr>
+          <w:lang w:val="en-US"/>
+        </w:rPr>
+      </w:r>
+    </w:p>
+    <w:p>
+      <w:pPr>
+        <w:pStyle w:val="LO-normal"/>
+        <w:rPr>
+          <w:lang w:val="bg-BG"/>
+        </w:rPr>
+      </w:pPr>
+      <w:r>
+        <w:rPr>
+          <w:lang w:val="bg-BG"/>
+        </w:rPr>
+        <w:t xml:space="preserve">Моделът на продуктите изглежда по сления начин: </w:t>
+        <w:tab/>
+      </w:r>
+    </w:p>
+    <w:p>
+      <w:pPr>
+        <w:pStyle w:val="LO-normal"/>
+        <w:rPr>
+          <w:lang w:val="bg-BG"/>
+        </w:rPr>
+      </w:pPr>
+      <w:r>
+        <w:rPr>
+          <w:lang w:val="bg-BG"/>
+        </w:rPr>
+        <w:drawing>
+          <wp:inline distT="0" distB="0" distL="0" distR="0">
+            <wp:extent cx="6491605" cy="5227955"/>
+            <wp:effectExtent l="0" t="0" r="0" b="0"/>
+            <wp:docPr id="6" name="Image5" descr=""/>
+            <wp:cNvGraphicFramePr>
+              <a:graphicFrameLocks xmlns:a="http://schemas.openxmlformats.org/drawingml/2006/main" noChangeAspect="1"/>
+            </wp:cNvGraphicFramePr>
+            <a:graphic xmlns:a="http://schemas.openxmlformats.org/drawingml/2006/main">
+              <a:graphicData uri="http://schemas.openxmlformats.org/drawingml/2006/picture">
+                <pic:pic xmlns:pic="http://schemas.openxmlformats.org/drawingml/2006/picture">
+                  <pic:nvPicPr>
+                    <pic:cNvPr id="6" name="Image5" descr=""/>
+                    <pic:cNvPicPr>
+                      <a:picLocks noChangeAspect="1" noChangeArrowheads="1"/>
+                    </pic:cNvPicPr>
+                  </pic:nvPicPr>
+                  <pic:blipFill>
+                    <a:blip r:embed="rId7"/>
+                    <a:stretch>
+                      <a:fillRect/>
+                    </a:stretch>
+                  </pic:blipFill>
+                  <pic:spPr bwMode="auto">
+                    <a:xfrm>
+                      <a:off x="0" y="0"/>
+                      <a:ext cx="6491605" cy="5227955"/>
+                    </a:xfrm>
+                    <a:prstGeom prst="rect">
+                      <a:avLst/>
+                    </a:prstGeom>
+                  </pic:spPr>
+                </pic:pic>
+              </a:graphicData>
+            </a:graphic>
+          </wp:inline>
+        </w:drawing>
+      </w:r>
+    </w:p>
+    <w:p>
+      <w:pPr>
+        <w:pStyle w:val="LO-normal"/>
+        <w:jc w:val="center"/>
+        <w:rPr>
+          <w:color w:val="2A6099"/>
+          <w:lang w:val="bg-BG"/>
+        </w:rPr>
+      </w:pPr>
+      <w:r>
+        <w:rPr>
+          <w:color w:val="2A6099"/>
+          <w:lang w:val="bg-BG"/>
+        </w:rPr>
+        <w:t>Фигура 6: Модел на продукта</w:t>
+      </w:r>
+    </w:p>
+    <w:p>
+      <w:pPr>
+        <w:pStyle w:val="LO-normal"/>
+        <w:jc w:val="center"/>
+        <w:rPr>
+          <w:color w:val="2A6099"/>
+          <w:lang w:val="bg-BG"/>
+        </w:rPr>
+      </w:pPr>
+      <w:r>
+        <w:rPr>
+          <w:color w:val="2A6099"/>
+          <w:lang w:val="bg-BG"/>
+        </w:rPr>
+      </w:r>
+    </w:p>
+    <w:p>
+      <w:pPr>
+        <w:pStyle w:val="LO-normal"/>
+        <w:jc w:val="center"/>
+        <w:rPr>
+          <w:color w:val="000000"/>
+          <w:lang w:val="bg-BG"/>
+        </w:rPr>
+      </w:pPr>
+      <w:r>
+        <w:rPr>
+          <w:color w:val="000000"/>
+          <w:lang w:val="bg-BG"/>
+        </w:rPr>
+        <w:t>Продуктите ще имат име, описание и URL, което ще служи за визуализиране на нашия продукт. Всеки един продукт ще си има и тип за да може да се филтрират по тип, това пропърти обаче е изцяло нов модел, понеже по този начин ще може да имаме само определени разновидности на продуктите. Този нов модел позволява да имаме dropdown меню от което администраторите на магазина ще могат да изберат вида на продукта. Моделът за тип обаче трябва да бъде свързан с всеки един от продуктите. В Entity Framework връзката между два модела се нарича "връзка на обектно-релационна мапинг". Връзката може да бъде едно към едно, много към едно или много към много. За да се създаде връзка между два модела в Entity Framework, трябва да имаме така наречените "ForeignKey" и "InverseProperty", в случая ForeignKey е пропъртито от тип int “ProductTypeId”, а InverseProperty е самия модел с който искаме да свържем нашия продукт. И последното пропърти на продукта е цената, тя от тип decimal, понеже това е препоръчителния тип за цени. Следващия модел, който ще разгледаме е на хранилищата за отделните продукти.</w:t>
+      </w:r>
+    </w:p>
+    <w:p>
+      <w:pPr>
+        <w:pStyle w:val="LO-normal"/>
+        <w:jc w:val="center"/>
+        <w:rPr>
+          <w:color w:val="000000"/>
+          <w:lang w:val="bg-BG"/>
+        </w:rPr>
+      </w:pPr>
+      <w:r>
+        <w:rPr>
+          <w:color w:val="000000"/>
+          <w:lang w:val="bg-BG"/>
+        </w:rPr>
+      </w:r>
+    </w:p>
+    <w:p>
+      <w:pPr>
+        <w:pStyle w:val="Heading4"/>
+        <w:rPr/>
+      </w:pPr>
+      <w:r>
+        <w:rPr/>
+        <w:t>3.2.1.</w:t>
+      </w:r>
+      <w:r>
+        <w:rPr/>
+        <w:t>3</w:t>
+      </w:r>
+      <w:r>
+        <w:rPr/>
+        <w:t xml:space="preserve"> </w:t>
+      </w:r>
+      <w:r>
+        <w:rPr/>
+        <w:t>Модел на хранилището</w:t>
+      </w:r>
+    </w:p>
+    <w:p>
+      <w:pPr>
+        <w:pStyle w:val="LO-normal"/>
+        <w:rPr/>
+      </w:pPr>
+      <w:r>
+        <w:rPr/>
+      </w:r>
+    </w:p>
+    <w:p>
+      <w:pPr>
+        <w:pStyle w:val="LO-normal"/>
+        <w:rPr/>
+      </w:pPr>
+      <w:r>
+        <w:rPr/>
+        <w:t xml:space="preserve">Моделът на хранилищата изглежда по следния начин: </w:t>
+      </w:r>
+    </w:p>
+    <w:p>
+      <w:pPr>
+        <w:pStyle w:val="LO-normal"/>
+        <w:rPr/>
+      </w:pPr>
+      <w:r>
+        <w:rPr/>
+      </w:r>
+    </w:p>
+    <w:p>
+      <w:pPr>
+        <w:pStyle w:val="LO-normal"/>
+        <w:rPr/>
+      </w:pPr>
+      <w:r>
+        <w:rPr/>
+      </w:r>
+    </w:p>
+    <w:p>
+      <w:pPr>
+        <w:pStyle w:val="LO-normal"/>
+        <w:rPr/>
+      </w:pPr>
+      <w:r>
+        <w:rPr/>
+        <w:drawing>
+          <wp:inline distT="0" distB="0" distL="0" distR="0">
+            <wp:extent cx="6743065" cy="5080000"/>
+            <wp:effectExtent l="0" t="0" r="0" b="0"/>
+            <wp:docPr id="7" name="Image6" descr=""/>
+            <wp:cNvGraphicFramePr>
+              <a:graphicFrameLocks xmlns:a="http://schemas.openxmlformats.org/drawingml/2006/main" noChangeAspect="1"/>
+            </wp:cNvGraphicFramePr>
+            <a:graphic xmlns:a="http://schemas.openxmlformats.org/drawingml/2006/main">
+              <a:graphicData uri="http://schemas.openxmlformats.org/drawingml/2006/picture">
+                <pic:pic xmlns:pic="http://schemas.openxmlformats.org/drawingml/2006/picture">
+                  <pic:nvPicPr>
+                    <pic:cNvPr id="7" name="Image6" descr=""/>
+                    <pic:cNvPicPr>
+                      <a:picLocks noChangeAspect="1" noChangeArrowheads="1"/>
+                    </pic:cNvPicPr>
+                  </pic:nvPicPr>
+                  <pic:blipFill>
+                    <a:blip r:embed="rId8"/>
+                    <a:stretch>
+                      <a:fillRect/>
+                    </a:stretch>
+                  </pic:blipFill>
+                  <pic:spPr bwMode="auto">
+                    <a:xfrm>
+                      <a:off x="0" y="0"/>
+                      <a:ext cx="6743065" cy="5080000"/>
+                    </a:xfrm>
+                    <a:prstGeom prst="rect">
+                      <a:avLst/>
+                    </a:prstGeom>
+                  </pic:spPr>
+                </pic:pic>
+              </a:graphicData>
+            </a:graphic>
+          </wp:inline>
+        </w:drawing>
+      </w:r>
+    </w:p>
+    <w:p>
+      <w:pPr>
+        <w:pStyle w:val="TextBody"/>
+        <w:jc w:val="center"/>
+        <w:rPr>
+          <w:color w:val="2A6099"/>
+        </w:rPr>
+      </w:pPr>
+      <w:r>
+        <w:rPr>
+          <w:color w:val="2A6099"/>
+        </w:rPr>
+        <w:t>Фигура 7: Модел на хранилището</w:t>
+      </w:r>
+    </w:p>
+    <w:p>
+      <w:pPr>
+        <w:pStyle w:val="TextBody"/>
+        <w:jc w:val="center"/>
+        <w:rPr>
+          <w:color w:val="2A6099"/>
+        </w:rPr>
+      </w:pPr>
+      <w:r>
+        <w:rPr>
+          <w:color w:val="2A6099"/>
+        </w:rPr>
+      </w:r>
+    </w:p>
+    <w:p>
+      <w:pPr>
+        <w:pStyle w:val="LO-normal"/>
+        <w:rPr/>
+      </w:pPr>
+      <w:r>
+        <w:rPr/>
+        <w:t xml:space="preserve">Хранилищата са свързани с продуктите по същият начин по който са свързани типовете с продуктите, тоест </w:t>
+      </w:r>
+      <w:r>
+        <w:rPr>
+          <w:lang w:val="bg-BG"/>
+        </w:rPr>
+        <w:t>връзката е „едно към едно“. Всяко хранилище има определен брои продукти, това е отразено именно чрез пропъртито „</w:t>
+      </w:r>
+      <w:r>
+        <w:rPr>
+          <w:lang w:val="en-US"/>
+        </w:rPr>
+        <w:t>ProductQuantity</w:t>
+      </w:r>
+      <w:r>
+        <w:rPr>
+          <w:lang w:val="bg-BG"/>
+        </w:rPr>
+        <w:t>“. Също така имаме пропъртита за локация на продуктите и за техните отзиви.</w:t>
+      </w:r>
+    </w:p>
+    <w:p>
+      <w:pPr>
+        <w:pStyle w:val="LO-normal"/>
+        <w:rPr/>
+      </w:pPr>
+      <w:r>
+        <w:rPr/>
+      </w:r>
+    </w:p>
+    <w:p>
+      <w:pPr>
+        <w:pStyle w:val="Heading4"/>
+        <w:rPr/>
+      </w:pPr>
+      <w:r>
+        <w:rPr/>
+        <w:t>3.2.1.3 Модел на потребителя</w:t>
+      </w:r>
+    </w:p>
+    <w:p>
+      <w:pPr>
+        <w:pStyle w:val="LO-normal"/>
+        <w:rPr/>
+      </w:pPr>
+      <w:r>
+        <w:rPr/>
+      </w:r>
+    </w:p>
+    <w:p>
+      <w:pPr>
+        <w:pStyle w:val="LO-normal"/>
+        <w:rPr/>
+      </w:pPr>
+      <w:r>
+        <w:rPr/>
+        <w:t xml:space="preserve">Този модел ще служи за следенето и менажирането  на регистрираните потребители в системата, моделът изглежда по така: </w:t>
+      </w:r>
+    </w:p>
+    <w:p>
+      <w:pPr>
+        <w:pStyle w:val="LO-normal"/>
+        <w:rPr/>
+      </w:pPr>
+      <w:r>
+        <w:rPr/>
+      </w:r>
+    </w:p>
+    <w:p>
+      <w:pPr>
+        <w:pStyle w:val="LO-normal"/>
+        <w:rPr/>
+      </w:pPr>
+      <w:r>
+        <w:rPr/>
+      </w:r>
+    </w:p>
+    <w:p>
+      <w:pPr>
+        <w:pStyle w:val="LO-normal"/>
+        <w:rPr/>
+      </w:pPr>
+      <w:r>
+        <w:rPr/>
+        <w:drawing>
+          <wp:inline distT="0" distB="0" distL="0" distR="0">
+            <wp:extent cx="5658485" cy="6191885"/>
+            <wp:effectExtent l="0" t="0" r="0" b="0"/>
+            <wp:docPr id="8" name="Image8" descr=""/>
+            <wp:cNvGraphicFramePr>
+              <a:graphicFrameLocks xmlns:a="http://schemas.openxmlformats.org/drawingml/2006/main" noChangeAspect="1"/>
+            </wp:cNvGraphicFramePr>
+            <a:graphic xmlns:a="http://schemas.openxmlformats.org/drawingml/2006/main">
+              <a:graphicData uri="http://schemas.openxmlformats.org/drawingml/2006/picture">
+                <pic:pic xmlns:pic="http://schemas.openxmlformats.org/drawingml/2006/picture">
+                  <pic:nvPicPr>
+                    <pic:cNvPr id="8" name="Image8" descr=""/>
+                    <pic:cNvPicPr>
+                      <a:picLocks noChangeAspect="1" noChangeArrowheads="1"/>
+                    </pic:cNvPicPr>
+                  </pic:nvPicPr>
+                  <pic:blipFill>
+                    <a:blip r:embed="rId9"/>
+                    <a:stretch>
+                      <a:fillRect/>
+                    </a:stretch>
+                  </pic:blipFill>
+                  <pic:spPr bwMode="auto">
+                    <a:xfrm>
+                      <a:off x="0" y="0"/>
+                      <a:ext cx="5658485" cy="6191885"/>
+                    </a:xfrm>
+                    <a:prstGeom prst="rect">
+                      <a:avLst/>
+                    </a:prstGeom>
+                  </pic:spPr>
+                </pic:pic>
+              </a:graphicData>
+            </a:graphic>
+          </wp:inline>
+        </w:drawing>
+      </w:r>
+    </w:p>
+    <w:p>
+      <w:pPr>
+        <w:pStyle w:val="LO-normal"/>
+        <w:rPr/>
+      </w:pPr>
+      <w:r>
+        <w:rPr/>
+      </w:r>
+    </w:p>
+    <w:p>
+      <w:pPr>
+        <w:pStyle w:val="LO-normal"/>
+        <w:rPr/>
+      </w:pPr>
+      <w:r>
+        <w:rPr/>
+        <w:t xml:space="preserve">Както виждаме от изображението, имената на потребителите ще бъдат запазвани в базата данни. Потребителите ще имат и потребителско име и парола, чрез които ще могат да си влизат в профилите, като паролата ще се криптира преди да бъде запазена в базата данни. Всички потребители ще имат и </w:t>
+      </w:r>
+      <w:r>
+        <w:rPr>
+          <w:lang w:val="bg-BG"/>
+        </w:rPr>
+        <w:t>т.нар „</w:t>
+      </w:r>
+      <w:r>
+        <w:rPr>
+          <w:lang w:val="en-US"/>
+        </w:rPr>
+        <w:t>Token</w:t>
+      </w:r>
+      <w:r>
+        <w:rPr>
+          <w:lang w:val="bg-BG"/>
+        </w:rPr>
+        <w:t>“,  който ще осигурява валидността на профилите на влезналите в системата потребители. Клиентите ще имат и роля, която ще определя какви права има дадения потребител. И накрая всички потребители ще имат и имейл.</w:t>
+      </w:r>
+    </w:p>
+    <w:p>
+      <w:pPr>
+        <w:pStyle w:val="LO-normal"/>
+        <w:rPr>
+          <w:lang w:val="bg-BG"/>
+        </w:rPr>
+      </w:pPr>
+      <w:r>
+        <w:rPr/>
+      </w:r>
+    </w:p>
+    <w:p>
+      <w:pPr>
+        <w:pStyle w:val="LO-normal"/>
+        <w:rPr/>
+      </w:pPr>
+      <w:r>
+        <w:rPr>
+          <w:lang w:val="bg-BG"/>
+        </w:rPr>
+        <w:t xml:space="preserve"> </w:t>
+      </w:r>
+    </w:p>
+    <w:p>
+      <w:pPr>
+        <w:pStyle w:val="LO-normal"/>
+        <w:jc w:val="center"/>
+        <w:rPr>
+          <w:color w:val="000000"/>
+          <w:lang w:val="bg-BG"/>
+        </w:rPr>
+      </w:pPr>
+      <w:r>
+        <w:rPr>
+          <w:color w:val="000000"/>
+          <w:lang w:val="bg-BG"/>
+        </w:rPr>
+      </w:r>
+    </w:p>
+    <w:p>
+      <w:pPr>
+        <w:pStyle w:val="LO-normal"/>
+        <w:jc w:val="left"/>
+        <w:rPr>
+          <w:color w:val="000000"/>
+          <w:lang w:val="bg-BG"/>
+        </w:rPr>
+      </w:pPr>
+      <w:r>
+        <w:rPr>
+          <w:color w:val="000000"/>
+          <w:lang w:val="bg-BG"/>
+        </w:rPr>
+      </w:r>
+    </w:p>
+    <w:p>
+      <w:pPr>
+        <w:pStyle w:val="LO-normal"/>
+        <w:rPr>
+          <w:lang w:val="bg-BG"/>
+        </w:rPr>
+      </w:pPr>
+      <w:r>
+        <w:rPr>
+          <w:lang w:val="bg-BG"/>
+        </w:rPr>
+      </w:r>
+    </w:p>
+    <w:p>
+      <w:pPr>
+        <w:pStyle w:val="LO-normal"/>
+        <w:rPr>
+          <w:lang w:val="bg-BG"/>
+        </w:rPr>
+      </w:pPr>
+      <w:r>
+        <w:rPr>
+          <w:lang w:val="bg-BG"/>
         </w:rPr>
       </w:r>
     </w:p>
@@ -8589,7 +9300,7 @@
           <wp:inline distT="0" distB="0" distL="0" distR="0">
             <wp:extent cx="4197985" cy="1786255"/>
             <wp:effectExtent l="0" t="0" r="0" b="0"/>
-            <wp:docPr id="5" name="image3.png" descr="Картина, която съдържа текст&#10;&#10;Описанието е генерирано автоматично"/>
+            <wp:docPr id="9" name="image3.png" descr="Картина, която съдържа текст&#10;&#10;Описанието е генерирано автоматично"/>
             <wp:cNvGraphicFramePr>
               <a:graphicFrameLocks xmlns:a="http://schemas.openxmlformats.org/drawingml/2006/main" noChangeAspect="1"/>
             </wp:cNvGraphicFramePr>
@@ -8597,13 +9308,13 @@
               <a:graphicData uri="http://schemas.openxmlformats.org/drawingml/2006/picture">
                 <pic:pic xmlns:pic="http://schemas.openxmlformats.org/drawingml/2006/picture">
                   <pic:nvPicPr>
-                    <pic:cNvPr id="5" name="image3.png" descr="Картина, която съдържа текст&#10;&#10;Описанието е генерирано автоматично"/>
+                    <pic:cNvPr id="9" name="image3.png" descr="Картина, която съдържа текст&#10;&#10;Описанието е генерирано автоматично"/>
                     <pic:cNvPicPr>
                       <a:picLocks noChangeAspect="1" noChangeArrowheads="1"/>
                     </pic:cNvPicPr>
                   </pic:nvPicPr>
                   <pic:blipFill>
-                    <a:blip r:embed="rId6"/>
+                    <a:blip r:embed="rId10"/>
                     <a:stretch>
                       <a:fillRect/>
                     </a:stretch>
@@ -8773,7 +9484,7 @@
         </w:rPr>
         <w:t xml:space="preserve">Системата е достъпна като сорс код от следното GitHub хранилище: </w:t>
       </w:r>
-      <w:hyperlink r:id="rId7">
+      <w:hyperlink r:id="rId11">
         <w:r>
           <w:rPr>
             <w:i/>
@@ -9178,7 +9889,7 @@
         </w:rPr>
         <w:t xml:space="preserve">Системата </w:t>
       </w:r>
-      <w:hyperlink r:id="rId8">
+      <w:hyperlink r:id="rId12">
         <w:r>
           <w:rPr>
             <w:i/>
@@ -9212,7 +9923,7 @@
         </w:rPr>
         <w:t xml:space="preserve">Ще разгледаме най-важните проблеми и недостатъци на системата </w:t>
       </w:r>
-      <w:hyperlink r:id="rId9">
+      <w:hyperlink r:id="rId13">
         <w:r>
           <w:rPr>
             <w:i/>
@@ -11115,7 +11826,7 @@
       </w:r>
     </w:p>
     <w:sectPr>
-      <w:headerReference w:type="default" r:id="rId10"/>
+      <w:headerReference w:type="default" r:id="rId14"/>
       <w:type w:val="nextPage"/>
       <w:pgSz w:w="11906" w:h="16838"/>
       <w:pgMar w:left="720" w:right="567" w:gutter="0" w:header="567" w:top="851" w:footer="0" w:bottom="851"/>
@@ -11219,7 +11930,7 @@
               <wp:inline distT="0" distB="0" distL="0" distR="0">
                 <wp:extent cx="1004570" cy="331470"/>
                 <wp:effectExtent l="0" t="0" r="0" b="0"/>
-                <wp:docPr id="6" name="image2.png" descr=""/>
+                <wp:docPr id="10" name="image2.png" descr=""/>
                 <wp:cNvGraphicFramePr>
                   <a:graphicFrameLocks xmlns:a="http://schemas.openxmlformats.org/drawingml/2006/main" noChangeAspect="1"/>
                 </wp:cNvGraphicFramePr>
@@ -11227,7 +11938,7 @@
                   <a:graphicData uri="http://schemas.openxmlformats.org/drawingml/2006/picture">
                     <pic:pic xmlns:pic="http://schemas.openxmlformats.org/drawingml/2006/picture">
                       <pic:nvPicPr>
-                        <pic:cNvPr id="6" name="image2.png" descr=""/>
+                        <pic:cNvPr id="10" name="image2.png" descr=""/>
                         <pic:cNvPicPr>
                           <a:picLocks noChangeAspect="1" noChangeArrowheads="1"/>
                         </pic:cNvPicPr>
@@ -11342,7 +12053,7 @@
       <mc:AlternateContent>
         <mc:Choice Requires="wps">
           <w:drawing>
-            <wp:anchor behindDoc="1" distT="6985" distB="6985" distL="6350" distR="7620" simplePos="0" locked="0" layoutInCell="0" allowOverlap="1" relativeHeight="27">
+            <wp:anchor behindDoc="1" distT="6985" distB="6985" distL="6350" distR="7620" simplePos="0" locked="0" layoutInCell="0" allowOverlap="1" relativeHeight="32">
               <wp:simplePos x="0" y="0"/>
               <wp:positionH relativeFrom="column">
                 <wp:posOffset>0</wp:posOffset>
@@ -11353,7 +12064,7 @@
               <wp:extent cx="6626860" cy="25400"/>
               <wp:effectExtent l="6350" t="6985" r="7620" b="6985"/>
               <wp:wrapNone/>
-              <wp:docPr id="7" name="Shape1"/>
+              <wp:docPr id="11" name="Shape1"/>
               <a:graphic xmlns:a="http://schemas.openxmlformats.org/drawingml/2006/main">
                 <a:graphicData uri="http://schemas.microsoft.com/office/word/2010/wordprocessingShape">
                   <wps:wsp>

</xml_diff>